<commit_message>
Made a new version of the symbols task where the second trial always has a different object (with the same door type) from the first. Analyzed pilot data from the first taks and updated pre-reg.
</commit_message>
<xml_diff>
--- a/analysis/symbols_0/pre-registration.docx
+++ b/analysis/symbols_0/pre-registration.docx
@@ -1699,17 +1699,7 @@
           <w:sz w:val="24"/>
           <w:szCs w:val="24"/>
         </w:rPr>
-        <w:t>analysis consists of a Fis</w:t>
-      </w:r>
-      <w:bookmarkStart w:id="6" w:name="_GoBack"/>
-      <w:bookmarkEnd w:id="6"/>
-      <w:r>
-        <w:rPr>
-          <w:rFonts w:ascii="Times New Roman" w:hAnsi="Times New Roman" w:cs="Times New Roman"/>
-          <w:sz w:val="24"/>
-          <w:szCs w:val="24"/>
-        </w:rPr>
-        <w:t xml:space="preserve">her’s exact </w:t>
+        <w:t xml:space="preserve">analysis consists of a Fisher’s exact </w:t>
       </w:r>
       <w:commentRangeEnd w:id="5"/>
       <w:r>
@@ -1734,6 +1724,82 @@
         </w:rPr>
         <w:t xml:space="preserve"> of participant responses on the symbol trial and the trial order (</w:t>
       </w:r>
+      <w:commentRangeStart w:id="6"/>
+      <w:r>
+        <w:rPr>
+          <w:rFonts w:ascii="Times New Roman" w:hAnsi="Times New Roman" w:cs="Times New Roman"/>
+          <w:sz w:val="24"/>
+          <w:szCs w:val="24"/>
+        </w:rPr>
+        <w:t>symbol-first or object-first</w:t>
+      </w:r>
+      <w:commentRangeEnd w:id="6"/>
+      <w:r>
+        <w:rPr>
+          <w:rStyle w:val="CommentReference"/>
+        </w:rPr>
+        <w:commentReference w:id="6"/>
+      </w:r>
+      <w:r>
+        <w:rPr>
+          <w:rFonts w:ascii="Times New Roman" w:hAnsi="Times New Roman" w:cs="Times New Roman"/>
+          <w:sz w:val="24"/>
+          <w:szCs w:val="24"/>
+        </w:rPr>
+        <w:t>).</w:t>
+      </w:r>
+      <w:r>
+        <w:rPr>
+          <w:rFonts w:ascii="Times New Roman" w:hAnsi="Times New Roman" w:cs="Times New Roman"/>
+          <w:sz w:val="24"/>
+          <w:szCs w:val="24"/>
+        </w:rPr>
+        <w:t xml:space="preserve"> </w:t>
+      </w:r>
+      <w:r>
+        <w:rPr>
+          <w:rFonts w:ascii="Times New Roman" w:hAnsi="Times New Roman" w:cs="Times New Roman"/>
+          <w:sz w:val="24"/>
+          <w:szCs w:val="24"/>
+        </w:rPr>
+        <w:t xml:space="preserve">We predict a significant difference due a stronger preference to walk through the unmodified door in the </w:t>
+      </w:r>
+      <w:r>
+        <w:rPr>
+          <w:rFonts w:ascii="Times New Roman" w:hAnsi="Times New Roman" w:cs="Times New Roman"/>
+          <w:sz w:val="24"/>
+          <w:szCs w:val="24"/>
+        </w:rPr>
+        <w:t>object</w:t>
+      </w:r>
+      <w:r>
+        <w:rPr>
+          <w:rFonts w:ascii="Times New Roman" w:hAnsi="Times New Roman" w:cs="Times New Roman"/>
+          <w:sz w:val="24"/>
+          <w:szCs w:val="24"/>
+        </w:rPr>
+        <w:t>-first trial.</w:t>
+      </w:r>
+    </w:p>
+    <w:p>
+      <w:pPr>
+        <w:spacing w:after="0" w:line="240" w:lineRule="auto"/>
+        <w:rPr>
+          <w:rFonts w:ascii="Times New Roman" w:hAnsi="Times New Roman" w:cs="Times New Roman"/>
+          <w:sz w:val="24"/>
+          <w:szCs w:val="24"/>
+        </w:rPr>
+      </w:pPr>
+    </w:p>
+    <w:p>
+      <w:pPr>
+        <w:spacing w:after="0" w:line="240" w:lineRule="auto"/>
+        <w:rPr>
+          <w:rFonts w:ascii="Times New Roman" w:hAnsi="Times New Roman" w:cs="Times New Roman"/>
+          <w:sz w:val="24"/>
+          <w:szCs w:val="24"/>
+        </w:rPr>
+      </w:pPr>
       <w:commentRangeStart w:id="7"/>
       <w:r>
         <w:rPr>
@@ -1741,7 +1807,95 @@
           <w:sz w:val="24"/>
           <w:szCs w:val="24"/>
         </w:rPr>
-        <w:t>symbol-first or object-first</w:t>
+        <w:t xml:space="preserve">We will also compute a </w:t>
+      </w:r>
+      <w:r>
+        <w:rPr>
+          <w:rFonts w:ascii="Times New Roman" w:hAnsi="Times New Roman" w:cs="Times New Roman"/>
+          <w:sz w:val="24"/>
+          <w:szCs w:val="24"/>
+        </w:rPr>
+        <w:t xml:space="preserve">two-tailed binomial test </w:t>
+      </w:r>
+      <w:r>
+        <w:rPr>
+          <w:rFonts w:ascii="Times New Roman" w:hAnsi="Times New Roman" w:cs="Times New Roman"/>
+          <w:sz w:val="24"/>
+          <w:szCs w:val="24"/>
+        </w:rPr>
+        <w:t xml:space="preserve">on participant </w:t>
+      </w:r>
+      <w:r>
+        <w:rPr>
+          <w:rFonts w:ascii="Times New Roman" w:hAnsi="Times New Roman" w:cs="Times New Roman"/>
+          <w:sz w:val="24"/>
+          <w:szCs w:val="24"/>
+        </w:rPr>
+        <w:t xml:space="preserve">responses </w:t>
+      </w:r>
+      <w:r>
+        <w:rPr>
+          <w:rFonts w:ascii="Times New Roman" w:hAnsi="Times New Roman" w:cs="Times New Roman"/>
+          <w:sz w:val="24"/>
+          <w:szCs w:val="24"/>
+        </w:rPr>
+        <w:t xml:space="preserve">for </w:t>
+      </w:r>
+      <w:r>
+        <w:rPr>
+          <w:rFonts w:ascii="Times New Roman" w:hAnsi="Times New Roman" w:cs="Times New Roman"/>
+          <w:sz w:val="24"/>
+          <w:szCs w:val="24"/>
+        </w:rPr>
+        <w:t xml:space="preserve">the symbol trial in the </w:t>
+      </w:r>
+      <w:r>
+        <w:rPr>
+          <w:rFonts w:ascii="Times New Roman" w:hAnsi="Times New Roman" w:cs="Times New Roman"/>
+          <w:sz w:val="24"/>
+          <w:szCs w:val="24"/>
+        </w:rPr>
+        <w:t>object</w:t>
+      </w:r>
+      <w:r>
+        <w:rPr>
+          <w:rFonts w:ascii="Times New Roman" w:hAnsi="Times New Roman" w:cs="Times New Roman"/>
+          <w:sz w:val="24"/>
+          <w:szCs w:val="24"/>
+        </w:rPr>
+        <w:t xml:space="preserve">-first condition. </w:t>
+      </w:r>
+      <w:r>
+        <w:rPr>
+          <w:rFonts w:ascii="Times New Roman" w:hAnsi="Times New Roman" w:cs="Times New Roman"/>
+          <w:sz w:val="24"/>
+          <w:szCs w:val="24"/>
+        </w:rPr>
+        <w:t xml:space="preserve">We predict that </w:t>
+      </w:r>
+      <w:r>
+        <w:rPr>
+          <w:rFonts w:ascii="Times New Roman" w:hAnsi="Times New Roman" w:cs="Times New Roman"/>
+          <w:sz w:val="24"/>
+          <w:szCs w:val="24"/>
+        </w:rPr>
+        <w:t xml:space="preserve">participants will </w:t>
+      </w:r>
+      <w:r>
+        <w:rPr>
+          <w:rFonts w:ascii="Times New Roman" w:hAnsi="Times New Roman" w:cs="Times New Roman"/>
+          <w:sz w:val="24"/>
+          <w:szCs w:val="24"/>
+        </w:rPr>
+        <w:t xml:space="preserve">show a significant preference to </w:t>
+      </w:r>
+      <w:r>
+        <w:rPr>
+          <w:rFonts w:ascii="Times New Roman" w:hAnsi="Times New Roman" w:cs="Times New Roman"/>
+          <w:sz w:val="24"/>
+          <w:szCs w:val="24"/>
+        </w:rPr>
+        <w:t>walk through the unmodified door.</w:t>
       </w:r>
       <w:commentRangeEnd w:id="7"/>
       <w:r>
@@ -1750,13 +1904,58 @@
         </w:rPr>
         <w:commentReference w:id="7"/>
       </w:r>
-      <w:r>
-        <w:rPr>
-          <w:rFonts w:ascii="Times New Roman" w:hAnsi="Times New Roman" w:cs="Times New Roman"/>
-          <w:sz w:val="24"/>
-          <w:szCs w:val="24"/>
-        </w:rPr>
-        <w:t>).</w:t>
+    </w:p>
+    <w:p>
+      <w:pPr>
+        <w:spacing w:after="0" w:line="240" w:lineRule="auto"/>
+        <w:rPr>
+          <w:rFonts w:ascii="Times New Roman" w:hAnsi="Times New Roman" w:cs="Times New Roman"/>
+          <w:sz w:val="24"/>
+          <w:szCs w:val="24"/>
+        </w:rPr>
+      </w:pPr>
+    </w:p>
+    <w:p>
+      <w:pPr>
+        <w:spacing w:after="0" w:line="240" w:lineRule="auto"/>
+        <w:rPr>
+          <w:rFonts w:ascii="Times New Roman" w:hAnsi="Times New Roman" w:cs="Times New Roman"/>
+          <w:sz w:val="24"/>
+          <w:szCs w:val="24"/>
+        </w:rPr>
+      </w:pPr>
+      <w:commentRangeStart w:id="8"/>
+      <w:r>
+        <w:rPr>
+          <w:rFonts w:ascii="Times New Roman" w:hAnsi="Times New Roman" w:cs="Times New Roman"/>
+          <w:sz w:val="24"/>
+          <w:szCs w:val="24"/>
+        </w:rPr>
+        <w:t>Finally, as a conceptual replication of our original study (see pre-registration</w:t>
+      </w:r>
+      <w:r>
+        <w:rPr>
+          <w:rFonts w:ascii="Times New Roman" w:hAnsi="Times New Roman" w:cs="Times New Roman"/>
+          <w:sz w:val="24"/>
+          <w:szCs w:val="24"/>
+        </w:rPr>
+        <w:t xml:space="preserve"> #1970</w:t>
+      </w:r>
+      <w:r>
+        <w:rPr>
+          <w:rFonts w:ascii="Times New Roman" w:hAnsi="Times New Roman" w:cs="Times New Roman"/>
+          <w:sz w:val="24"/>
+          <w:szCs w:val="24"/>
+        </w:rPr>
+        <w:t xml:space="preserve">), we will pool participant choices </w:t>
+      </w:r>
+      <w:r>
+        <w:rPr>
+          <w:rFonts w:ascii="Times New Roman" w:hAnsi="Times New Roman" w:cs="Times New Roman"/>
+          <w:sz w:val="24"/>
+          <w:szCs w:val="24"/>
+        </w:rPr>
+        <w:t>on the object trial across both conditions</w:t>
       </w:r>
       <w:r>
         <w:rPr>
@@ -1772,100 +1971,33 @@
           <w:sz w:val="24"/>
           <w:szCs w:val="24"/>
         </w:rPr>
-        <w:t xml:space="preserve">We predict a significant difference due a stronger preference to walk through the unmodified door in the </w:t>
-      </w:r>
-      <w:r>
-        <w:rPr>
-          <w:rFonts w:ascii="Times New Roman" w:hAnsi="Times New Roman" w:cs="Times New Roman"/>
-          <w:sz w:val="24"/>
-          <w:szCs w:val="24"/>
-        </w:rPr>
-        <w:t>object</w:t>
-      </w:r>
-      <w:r>
-        <w:rPr>
-          <w:rFonts w:ascii="Times New Roman" w:hAnsi="Times New Roman" w:cs="Times New Roman"/>
-          <w:sz w:val="24"/>
-          <w:szCs w:val="24"/>
-        </w:rPr>
-        <w:t>-first trial.</w:t>
-      </w:r>
-    </w:p>
-    <w:p>
-      <w:pPr>
-        <w:spacing w:after="0" w:line="240" w:lineRule="auto"/>
-        <w:rPr>
-          <w:rFonts w:ascii="Times New Roman" w:hAnsi="Times New Roman" w:cs="Times New Roman"/>
-          <w:sz w:val="24"/>
-          <w:szCs w:val="24"/>
-        </w:rPr>
-      </w:pPr>
-    </w:p>
-    <w:p>
-      <w:pPr>
-        <w:spacing w:after="0" w:line="240" w:lineRule="auto"/>
-        <w:rPr>
-          <w:rFonts w:ascii="Times New Roman" w:hAnsi="Times New Roman" w:cs="Times New Roman"/>
-          <w:sz w:val="24"/>
-          <w:szCs w:val="24"/>
-        </w:rPr>
-      </w:pPr>
-      <w:commentRangeStart w:id="8"/>
-      <w:r>
-        <w:rPr>
-          <w:rFonts w:ascii="Times New Roman" w:hAnsi="Times New Roman" w:cs="Times New Roman"/>
-          <w:sz w:val="24"/>
-          <w:szCs w:val="24"/>
-        </w:rPr>
-        <w:t xml:space="preserve">We will also compute a </w:t>
-      </w:r>
-      <w:r>
-        <w:rPr>
-          <w:rFonts w:ascii="Times New Roman" w:hAnsi="Times New Roman" w:cs="Times New Roman"/>
-          <w:sz w:val="24"/>
-          <w:szCs w:val="24"/>
-        </w:rPr>
-        <w:t xml:space="preserve">two-tailed binomial test </w:t>
-      </w:r>
-      <w:r>
-        <w:rPr>
-          <w:rFonts w:ascii="Times New Roman" w:hAnsi="Times New Roman" w:cs="Times New Roman"/>
-          <w:sz w:val="24"/>
-          <w:szCs w:val="24"/>
-        </w:rPr>
-        <w:t xml:space="preserve">on participant answers in the symbol trial in the </w:t>
-      </w:r>
-      <w:r>
-        <w:rPr>
-          <w:rFonts w:ascii="Times New Roman" w:hAnsi="Times New Roman" w:cs="Times New Roman"/>
-          <w:sz w:val="24"/>
-          <w:szCs w:val="24"/>
-        </w:rPr>
-        <w:t xml:space="preserve">object-first trial. We predict that </w:t>
-      </w:r>
-      <w:r>
-        <w:rPr>
-          <w:rFonts w:ascii="Times New Roman" w:hAnsi="Times New Roman" w:cs="Times New Roman"/>
-          <w:sz w:val="24"/>
-          <w:szCs w:val="24"/>
-        </w:rPr>
-        <w:t xml:space="preserve">participants will </w:t>
-      </w:r>
-      <w:r>
-        <w:rPr>
-          <w:rFonts w:ascii="Times New Roman" w:hAnsi="Times New Roman" w:cs="Times New Roman"/>
-          <w:sz w:val="24"/>
-          <w:szCs w:val="24"/>
-        </w:rPr>
-        <w:t xml:space="preserve">show a significant preference to </w:t>
-      </w:r>
-      <w:r>
-        <w:rPr>
-          <w:rFonts w:ascii="Times New Roman" w:hAnsi="Times New Roman" w:cs="Times New Roman"/>
-          <w:sz w:val="24"/>
-          <w:szCs w:val="24"/>
-        </w:rPr>
-        <w:t>walk through the unmodified door.</w:t>
+        <w:t xml:space="preserve">and compute </w:t>
+      </w:r>
+      <w:r>
+        <w:rPr>
+          <w:rFonts w:ascii="Times New Roman" w:hAnsi="Times New Roman" w:cs="Times New Roman"/>
+          <w:sz w:val="24"/>
+          <w:szCs w:val="24"/>
+        </w:rPr>
+        <w:t xml:space="preserve">a </w:t>
+      </w:r>
+      <w:bookmarkStart w:id="9" w:name="_GoBack"/>
+      <w:bookmarkEnd w:id="9"/>
+      <w:r>
+        <w:rPr>
+          <w:rFonts w:ascii="Times New Roman" w:hAnsi="Times New Roman" w:cs="Times New Roman"/>
+          <w:sz w:val="24"/>
+          <w:szCs w:val="24"/>
+        </w:rPr>
+        <w:t xml:space="preserve">binomial test. We predict that </w:t>
+      </w:r>
+      <w:r>
+        <w:rPr>
+          <w:rFonts w:ascii="Times New Roman" w:hAnsi="Times New Roman" w:cs="Times New Roman"/>
+          <w:sz w:val="24"/>
+          <w:szCs w:val="24"/>
+        </w:rPr>
+        <w:t>participants will show a significant preference to walk through the unmodified door</w:t>
       </w:r>
       <w:commentRangeEnd w:id="8"/>
       <w:r>
@@ -1874,72 +2006,14 @@
         </w:rPr>
         <w:commentReference w:id="8"/>
       </w:r>
-    </w:p>
-    <w:p>
-      <w:pPr>
-        <w:spacing w:after="0" w:line="240" w:lineRule="auto"/>
-        <w:rPr>
-          <w:ins w:id="9" w:author="Microsoft Office User" w:date="2018-12-28T14:29:00Z"/>
-          <w:rFonts w:ascii="Times New Roman" w:hAnsi="Times New Roman" w:cs="Times New Roman"/>
-          <w:sz w:val="24"/>
-          <w:szCs w:val="24"/>
-        </w:rPr>
-      </w:pPr>
-    </w:p>
-    <w:p>
-      <w:pPr>
-        <w:spacing w:after="0" w:line="240" w:lineRule="auto"/>
-        <w:rPr>
-          <w:ins w:id="10" w:author="Microsoft Office User" w:date="2018-12-28T14:29:00Z"/>
-          <w:rFonts w:ascii="Times New Roman" w:hAnsi="Times New Roman" w:cs="Times New Roman"/>
-          <w:sz w:val="24"/>
-          <w:szCs w:val="24"/>
-        </w:rPr>
-      </w:pPr>
-      <w:commentRangeStart w:id="11"/>
-      <w:ins w:id="12" w:author="Microsoft Office User" w:date="2018-12-28T14:29:00Z">
-        <w:r>
-          <w:rPr>
-            <w:rFonts w:ascii="Times New Roman" w:hAnsi="Times New Roman" w:cs="Times New Roman"/>
-            <w:sz w:val="24"/>
-            <w:szCs w:val="24"/>
-          </w:rPr>
-          <w:t xml:space="preserve">Finally, as a conceptual replication of our original study (see pre-registration XXX), we will pool participant choices </w:t>
-        </w:r>
-      </w:ins>
-      <w:ins w:id="13" w:author="Microsoft Office User" w:date="2018-12-28T14:30:00Z">
-        <w:r>
-          <w:rPr>
-            <w:rFonts w:ascii="Times New Roman" w:hAnsi="Times New Roman" w:cs="Times New Roman"/>
-            <w:sz w:val="24"/>
-            <w:szCs w:val="24"/>
-          </w:rPr>
-          <w:t xml:space="preserve">on the object trial across both conditions, and compute binomial test. We predict that </w:t>
-        </w:r>
-        <w:r>
-          <w:rPr>
-            <w:rFonts w:ascii="Times New Roman" w:hAnsi="Times New Roman" w:cs="Times New Roman"/>
-            <w:sz w:val="24"/>
-            <w:szCs w:val="24"/>
-          </w:rPr>
-          <w:t>participants will show a significant preference to walk through the unmodified door</w:t>
-        </w:r>
-        <w:commentRangeEnd w:id="11"/>
-        <w:r>
-          <w:rPr>
-            <w:rStyle w:val="CommentReference"/>
-          </w:rPr>
-          <w:commentReference w:id="11"/>
-        </w:r>
-        <w:r>
-          <w:rPr>
-            <w:rFonts w:ascii="Times New Roman" w:hAnsi="Times New Roman" w:cs="Times New Roman"/>
-            <w:sz w:val="24"/>
-            <w:szCs w:val="24"/>
-          </w:rPr>
-          <w:t>.</w:t>
-        </w:r>
-      </w:ins>
+      <w:r>
+        <w:rPr>
+          <w:rFonts w:ascii="Times New Roman" w:hAnsi="Times New Roman" w:cs="Times New Roman"/>
+          <w:sz w:val="24"/>
+          <w:szCs w:val="24"/>
+        </w:rPr>
+        <w:t>.</w:t>
+      </w:r>
     </w:p>
     <w:p>
       <w:pPr>
@@ -2338,7 +2412,6 @@
           <w:sz w:val="24"/>
           <w:szCs w:val="24"/>
         </w:rPr>
-        <w:lastRenderedPageBreak/>
         <w:t>7) Sample Size.</w:t>
       </w:r>
       <w:r>
@@ -2736,7 +2809,7 @@
       </w:r>
     </w:p>
   </w:comment>
-  <w:comment w:id="7" w:author="Microsoft Office User" w:date="2018-12-28T14:27:00Z" w:initials="MOU">
+  <w:comment w:id="6" w:author="Microsoft Office User" w:date="2018-12-28T14:27:00Z" w:initials="MOU">
     <w:p>
       <w:pPr>
         <w:pStyle w:val="CommentText"/>
@@ -2752,7 +2825,7 @@
       </w:r>
     </w:p>
   </w:comment>
-  <w:comment w:id="8" w:author="Microsoft Office User" w:date="2018-12-28T14:29:00Z" w:initials="MOU">
+  <w:comment w:id="7" w:author="Microsoft Office User" w:date="2018-12-28T14:29:00Z" w:initials="MOU">
     <w:p>
       <w:pPr>
         <w:pStyle w:val="CommentText"/>
@@ -2774,7 +2847,7 @@
       </w:r>
     </w:p>
   </w:comment>
-  <w:comment w:id="11" w:author="Microsoft Office User" w:date="2018-12-28T14:30:00Z" w:initials="MOU">
+  <w:comment w:id="8" w:author="Microsoft Office User" w:date="2018-12-28T14:30:00Z" w:initials="MOU">
     <w:p>
       <w:pPr>
         <w:pStyle w:val="CommentText"/>

</xml_diff>